<commit_message>
"change happen in the doc file"
</commit_message>
<xml_diff>
--- a/Git Test of the doc file.docx
+++ b/Git Test of the doc file.docx
@@ -2,16 +2,6 @@
 <file path=word/document.xml><?xml version="1.0" encoding="utf-8"?>
 <w:document xmlns:wpc="http://schemas.microsoft.com/office/word/2010/wordprocessingCanvas" xmlns:mo="http://schemas.microsoft.com/office/mac/office/2008/main" xmlns:mc="http://schemas.openxmlformats.org/markup-compatibility/2006" xmlns:mv="urn:schemas-microsoft-com:mac:vml" xmlns:o="urn:schemas-microsoft-com:office:office" xmlns:r="http://schemas.openxmlformats.org/officeDocument/2006/relationships" xmlns:m="http://schemas.openxmlformats.org/officeDocument/2006/math" xmlns:v="urn:schemas-microsoft-com:vml" xmlns:wp14="http://schemas.microsoft.com/office/word/2010/wordprocessingDrawing" xmlns:wp="http://schemas.openxmlformats.org/drawingml/2006/wordprocessingDrawing" xmlns:w10="urn:schemas-microsoft-com:office:word" xmlns:w="http://schemas.openxmlformats.org/wordprocessingml/2006/main" xmlns:w14="http://schemas.microsoft.com/office/word/2010/wordml" xmlns:wpg="http://schemas.microsoft.com/office/word/2010/wordprocessingGroup" xmlns:wpi="http://schemas.microsoft.com/office/word/2010/wordprocessingInk" xmlns:wne="http://schemas.microsoft.com/office/word/2006/wordml" xmlns:wps="http://schemas.microsoft.com/office/word/2010/wordprocessingShape" mc:Ignorable="w14 wp14">
   <w:body>
-    <w:p>
-      <w:proofErr w:type="spellStart"/>
-      <w:r>
-        <w:t>Git</w:t>
-      </w:r>
-      <w:proofErr w:type="spellEnd"/>
-      <w:r>
-        <w:t xml:space="preserve"> Test of the doc file</w:t>
-      </w:r>
-    </w:p>
     <w:p>
       <w:pPr>
         <w:rPr>
@@ -19,13 +9,45 @@
         </w:rPr>
       </w:pPr>
       <w:r>
+        <w:t>Git Test</w:t>
+      </w:r>
+      <w:bookmarkStart w:id="0" w:name="_GoBack"/>
+      <w:bookmarkEnd w:id="0"/>
+    </w:p>
+    <w:p>
+      <w:r>
         <w:rPr>
           <w:rFonts w:hint="eastAsia"/>
         </w:rPr>
-        <w:t>中华人民共和国</w:t>
+        <w:t>中</w:t>
       </w:r>
-      <w:bookmarkStart w:id="0" w:name="_GoBack"/>
-      <w:bookmarkEnd w:id="0"/>
+      <w:r>
+        <w:rPr>
+          <w:rFonts w:hint="eastAsia"/>
+        </w:rPr>
+        <w:t>国</w:t>
+      </w:r>
+    </w:p>
+    <w:p/>
+    <w:p>
+      <w:r>
+        <w:rPr>
+          <w:rFonts w:hint="eastAsia"/>
+        </w:rPr>
+        <w:t>The change happen</w:t>
+      </w:r>
+      <w:r>
+        <w:rPr>
+          <w:rFonts w:hint="eastAsia"/>
+        </w:rPr>
+        <w:t xml:space="preserve"> in the word</w:t>
+      </w:r>
+      <w:r>
+        <w:rPr>
+          <w:rFonts w:hint="eastAsia"/>
+        </w:rPr>
+        <w:t>！</w:t>
+      </w:r>
     </w:p>
     <w:sectPr>
       <w:pgSz w:w="11900" w:h="16840"/>

</xml_diff>

<commit_message>
"delete the module of ModelImlTest"
</commit_message>
<xml_diff>
--- a/Git Test of the doc file.docx
+++ b/Git Test of the doc file.docx
@@ -3,16 +3,14 @@
 <w:document xmlns:wpc="http://schemas.microsoft.com/office/word/2010/wordprocessingCanvas" xmlns:mo="http://schemas.microsoft.com/office/mac/office/2008/main" xmlns:mc="http://schemas.openxmlformats.org/markup-compatibility/2006" xmlns:mv="urn:schemas-microsoft-com:mac:vml" xmlns:o="urn:schemas-microsoft-com:office:office" xmlns:r="http://schemas.openxmlformats.org/officeDocument/2006/relationships" xmlns:m="http://schemas.openxmlformats.org/officeDocument/2006/math" xmlns:v="urn:schemas-microsoft-com:vml" xmlns:wp14="http://schemas.microsoft.com/office/word/2010/wordprocessingDrawing" xmlns:wp="http://schemas.openxmlformats.org/drawingml/2006/wordprocessingDrawing" xmlns:w10="urn:schemas-microsoft-com:office:word" xmlns:w="http://schemas.openxmlformats.org/wordprocessingml/2006/main" xmlns:w14="http://schemas.microsoft.com/office/word/2010/wordml" xmlns:wpg="http://schemas.microsoft.com/office/word/2010/wordprocessingGroup" xmlns:wpi="http://schemas.microsoft.com/office/word/2010/wordprocessingInk" xmlns:wne="http://schemas.microsoft.com/office/word/2006/wordml" xmlns:wps="http://schemas.microsoft.com/office/word/2010/wordprocessingShape" mc:Ignorable="w14 wp14">
   <w:body>
     <w:p>
-      <w:pPr>
-        <w:rPr>
-          <w:rFonts w:hint="eastAsia"/>
-        </w:rPr>
-      </w:pPr>
+      <w:proofErr w:type="spellStart"/>
       <w:r>
-        <w:t>Git Test</w:t>
+        <w:t>Git</w:t>
       </w:r>
-      <w:bookmarkStart w:id="0" w:name="_GoBack"/>
-      <w:bookmarkEnd w:id="0"/>
+      <w:proofErr w:type="spellEnd"/>
+      <w:r>
+        <w:t xml:space="preserve"> Test</w:t>
+      </w:r>
     </w:p>
     <w:p>
       <w:r>
@@ -30,6 +28,11 @@
     </w:p>
     <w:p/>
     <w:p>
+      <w:pPr>
+        <w:rPr>
+          <w:rFonts w:hint="eastAsia"/>
+        </w:rPr>
+      </w:pPr>
       <w:r>
         <w:rPr>
           <w:rFonts w:hint="eastAsia"/>
@@ -48,6 +51,30 @@
         </w:rPr>
         <w:t>！</w:t>
       </w:r>
+    </w:p>
+    <w:p>
+      <w:pPr>
+        <w:rPr>
+          <w:rFonts w:hint="eastAsia"/>
+        </w:rPr>
+      </w:pPr>
+    </w:p>
+    <w:p>
+      <w:pPr>
+        <w:rPr>
+          <w:rFonts w:hint="eastAsia"/>
+        </w:rPr>
+      </w:pPr>
+    </w:p>
+    <w:p>
+      <w:r>
+        <w:rPr>
+          <w:rFonts w:hint="eastAsia"/>
+        </w:rPr>
+        <w:t>Haha</w:t>
+      </w:r>
+      <w:bookmarkStart w:id="0" w:name="_GoBack"/>
+      <w:bookmarkEnd w:id="0"/>
     </w:p>
     <w:sectPr>
       <w:pgSz w:w="11900" w:h="16840"/>

</xml_diff>